<commit_message>
Updated my resume to the latest version
</commit_message>
<xml_diff>
--- a/resume_Jarvis.docx
+++ b/resume_Jarvis.docx
@@ -560,7 +560,23 @@
           <w:sz w:val="24"/>
           <w:szCs w:val="24"/>
         </w:rPr>
-        <w:t>olutions using Java</w:t>
+        <w:t xml:space="preserve">olutions using </w:t>
+      </w:r>
+      <w:r>
+        <w:rPr>
+          <w:sz w:val="24"/>
+          <w:szCs w:val="24"/>
+        </w:rPr>
+        <w:t xml:space="preserve">javascript, </w:t>
+      </w:r>
+      <w:bookmarkStart w:id="0" w:name="_GoBack"/>
+      <w:bookmarkEnd w:id="0"/>
+      <w:r>
+        <w:rPr>
+          <w:sz w:val="24"/>
+          <w:szCs w:val="24"/>
+        </w:rPr>
+        <w:t>Java</w:t>
       </w:r>
       <w:r>
         <w:rPr>
@@ -729,8 +745,6 @@
         </w:rPr>
         <w:t>Django</w:t>
       </w:r>
-      <w:bookmarkStart w:id="0" w:name="_GoBack"/>
-      <w:bookmarkEnd w:id="0"/>
       <w:r>
         <w:rPr>
           <w:sz w:val="24"/>
@@ -3378,7 +3392,7 @@
 </file>
 
 <file path=customXml/itemProps1.xml><?xml version="1.0" encoding="utf-8"?>
-<ds:datastoreItem xmlns:ds="http://schemas.openxmlformats.org/officeDocument/2006/customXml" ds:itemID="{447C9CAD-ED92-4FA4-AFA3-3B0443218738}">
+<ds:datastoreItem xmlns:ds="http://schemas.openxmlformats.org/officeDocument/2006/customXml" ds:itemID="{38908561-AB52-4004-BE6C-5648254C0D64}">
   <ds:schemaRefs>
     <ds:schemaRef ds:uri="http://schemas.openxmlformats.org/officeDocument/2006/bibliography"/>
   </ds:schemaRefs>

</xml_diff>

<commit_message>
Up todate resume as per 29th June 2024
</commit_message>
<xml_diff>
--- a/resume_Jarvis.docx
+++ b/resume_Jarvis.docx
@@ -24,7 +24,6 @@
         <w:rPr>
           <w:sz w:val="24"/>
           <w:szCs w:val="24"/>
-          <w:lang w:val="en-US"/>
         </w:rPr>
       </w:pPr>
       <w:r>
@@ -73,8 +72,7 @@
         </w:pBdr>
         <w:shd w:val="clear" w:color="auto" w:fill="E7E6E6" w:themeFill="background2"/>
         <w:tabs>
-          <w:tab w:val="left" w:pos="2612"/>
-          <w:tab w:val="left" w:pos="3399"/>
+          <w:tab w:val="left" w:pos="3382"/>
         </w:tabs>
         <w:rPr>
           <w:b/>
@@ -90,7 +88,7 @@
           <w:szCs w:val="24"/>
           <w:lang w:val="en-US"/>
         </w:rPr>
-        <w:t>EDUCATION</w:t>
+        <w:t xml:space="preserve">PROFESSIONAL </w:t>
       </w:r>
       <w:r>
         <w:rPr>
@@ -99,66 +97,39 @@
           <w:szCs w:val="24"/>
           <w:lang w:val="en-US"/>
         </w:rPr>
+        <w:t>SUMMARY</w:t>
+      </w:r>
+      <w:r>
+        <w:rPr>
+          <w:b/>
+          <w:sz w:val="24"/>
+          <w:szCs w:val="24"/>
+          <w:lang w:val="en-US"/>
+        </w:rPr>
         <w:tab/>
       </w:r>
-      <w:r>
-        <w:rPr>
-          <w:b/>
-          <w:sz w:val="24"/>
-          <w:szCs w:val="24"/>
-          <w:lang w:val="en-US"/>
-        </w:rPr>
-        <w:tab/>
-      </w:r>
-    </w:p>
-    <w:p>
-      <w:pPr>
-        <w:rPr>
-          <w:b/>
-          <w:lang w:val="en-US"/>
-        </w:rPr>
-      </w:pPr>
-      <w:r>
-        <w:rPr>
-          <w:b/>
-          <w:lang w:val="en-US"/>
-        </w:rPr>
-        <w:t>B.S. INFORMATION TECHNOLOGY, DEC 2023</w:t>
-      </w:r>
-    </w:p>
-    <w:p>
-      <w:pPr>
-        <w:pStyle w:val="ListParagraph"/>
-        <w:numPr>
-          <w:ilvl w:val="0"/>
-          <w:numId w:val="1"/>
-        </w:numPr>
-        <w:rPr>
-          <w:sz w:val="24"/>
-          <w:szCs w:val="24"/>
-          <w:lang w:val="en-US"/>
-        </w:rPr>
-      </w:pPr>
-      <w:r>
-        <w:rPr>
-          <w:sz w:val="24"/>
-          <w:szCs w:val="24"/>
-          <w:lang w:val="en-US"/>
-        </w:rPr>
-        <w:t>Masinde Muliro University of Science and Technology</w:t>
-      </w:r>
-    </w:p>
-    <w:p>
-      <w:pPr>
-        <w:rPr>
-          <w:lang w:val="en-US"/>
-        </w:rPr>
-      </w:pPr>
+    </w:p>
+    <w:p>
+      <w:pPr>
+        <w:rPr>
+          <w:sz w:val="24"/>
+          <w:szCs w:val="24"/>
+          <w:lang w:val="en-US"/>
+        </w:rPr>
+      </w:pPr>
+      <w:r>
+        <w:rPr>
+          <w:sz w:val="24"/>
+          <w:szCs w:val="24"/>
+          <w:lang w:val="en-US"/>
+        </w:rPr>
+        <w:t>Experienced Full-Stack Developer specializing in AWS and microservices architecture. Expertise in developing efficient RESTful APIs, managing databases, and leading Agile development to optimize performance and reduce cycle times. Proven ability to mentor teams and implement CI/CD pipelines for enhanced productivity and faster deployment. Skilled in modern technologies like Django, ReactJS, and AWS for high-performance, scalable solutions.</w:t>
+      </w:r>
     </w:p>
     <w:p>
       <w:pPr>
         <w:pBdr>
-          <w:top w:val="single" w:sz="18" w:space="1" w:color="E7E6E6" w:themeColor="background2"/>
+          <w:top w:val="single" w:sz="18" w:space="2" w:color="E7E6E6" w:themeColor="background2"/>
           <w:left w:val="single" w:sz="18" w:space="4" w:color="E7E6E6" w:themeColor="background2"/>
           <w:bottom w:val="single" w:sz="18" w:space="1" w:color="E7E6E6" w:themeColor="background2"/>
           <w:right w:val="single" w:sz="18" w:space="4" w:color="E7E6E6" w:themeColor="background2"/>
@@ -167,167 +138,6 @@
         </w:pBdr>
         <w:shd w:val="clear" w:color="auto" w:fill="E7E6E6" w:themeFill="background2"/>
         <w:tabs>
-          <w:tab w:val="left" w:pos="2009"/>
-          <w:tab w:val="left" w:pos="3148"/>
-          <w:tab w:val="left" w:pos="3382"/>
-        </w:tabs>
-        <w:rPr>
-          <w:b/>
-          <w:sz w:val="24"/>
-          <w:szCs w:val="24"/>
-          <w:lang w:val="en-US"/>
-        </w:rPr>
-      </w:pPr>
-      <w:r>
-        <w:rPr>
-          <w:b/>
-          <w:sz w:val="24"/>
-          <w:szCs w:val="24"/>
-          <w:lang w:val="en-US"/>
-        </w:rPr>
-        <w:t>TECHNICAL SKILLS</w:t>
-      </w:r>
-      <w:r>
-        <w:rPr>
-          <w:b/>
-          <w:sz w:val="24"/>
-          <w:szCs w:val="24"/>
-          <w:lang w:val="en-US"/>
-        </w:rPr>
-        <w:tab/>
-      </w:r>
-      <w:r>
-        <w:rPr>
-          <w:b/>
-          <w:sz w:val="24"/>
-          <w:szCs w:val="24"/>
-          <w:lang w:val="en-US"/>
-        </w:rPr>
-        <w:tab/>
-      </w:r>
-      <w:r>
-        <w:rPr>
-          <w:b/>
-          <w:sz w:val="24"/>
-          <w:szCs w:val="24"/>
-          <w:lang w:val="en-US"/>
-        </w:rPr>
-        <w:tab/>
-      </w:r>
-    </w:p>
-    <w:p>
-      <w:pPr>
-        <w:rPr>
-          <w:b/>
-          <w:lang w:val="en-US"/>
-        </w:rPr>
-      </w:pPr>
-      <w:r>
-        <w:rPr>
-          <w:b/>
-          <w:lang w:val="en-US"/>
-        </w:rPr>
-        <w:t>LANGUAGES/TOOLS/FRAMEWORK/CONCEPTS</w:t>
-      </w:r>
-    </w:p>
-    <w:p>
-      <w:pPr>
-        <w:pStyle w:val="ListParagraph"/>
-        <w:numPr>
-          <w:ilvl w:val="0"/>
-          <w:numId w:val="1"/>
-        </w:numPr>
-        <w:rPr>
-          <w:sz w:val="24"/>
-          <w:szCs w:val="24"/>
-          <w:lang w:val="en-US"/>
-        </w:rPr>
-      </w:pPr>
-      <w:r>
-        <w:rPr>
-          <w:sz w:val="24"/>
-          <w:szCs w:val="24"/>
-        </w:rPr>
-        <w:t>Javascript, Typescript, python, Java</w:t>
-      </w:r>
-      <w:r>
-        <w:rPr>
-          <w:sz w:val="24"/>
-          <w:szCs w:val="24"/>
-        </w:rPr>
-        <w:t xml:space="preserve">, </w:t>
-      </w:r>
-      <w:r>
-        <w:rPr>
-          <w:sz w:val="24"/>
-          <w:szCs w:val="24"/>
-        </w:rPr>
-        <w:t>React.js, Django, NodeJs, TaiwindCSS, Agile</w:t>
-      </w:r>
-    </w:p>
-    <w:p>
-      <w:pPr>
-        <w:pStyle w:val="ListParagraph"/>
-        <w:numPr>
-          <w:ilvl w:val="0"/>
-          <w:numId w:val="1"/>
-        </w:numPr>
-        <w:rPr>
-          <w:sz w:val="24"/>
-          <w:szCs w:val="24"/>
-          <w:lang w:val="en-US"/>
-        </w:rPr>
-      </w:pPr>
-      <w:r>
-        <w:rPr>
-          <w:sz w:val="24"/>
-          <w:szCs w:val="24"/>
-          <w:lang w:val="en-US"/>
-        </w:rPr>
-        <w:t>AWS, MySQL, PostgreSQL</w:t>
-      </w:r>
-      <w:r>
-        <w:rPr>
-          <w:sz w:val="24"/>
-          <w:szCs w:val="24"/>
-          <w:lang w:val="en-US"/>
-        </w:rPr>
-        <w:t>.</w:t>
-      </w:r>
-    </w:p>
-    <w:p>
-      <w:pPr>
-        <w:pStyle w:val="ListParagraph"/>
-        <w:numPr>
-          <w:ilvl w:val="0"/>
-          <w:numId w:val="1"/>
-        </w:numPr>
-        <w:rPr>
-          <w:sz w:val="24"/>
-          <w:szCs w:val="24"/>
-          <w:lang w:val="en-US"/>
-        </w:rPr>
-      </w:pPr>
-      <w:r>
-        <w:rPr>
-          <w:sz w:val="24"/>
-          <w:szCs w:val="24"/>
-        </w:rPr>
-        <w:t>RESTful API Development, Microservices Architecture, Security Practices, Version Control (Git)</w:t>
-      </w:r>
-    </w:p>
-    <w:p>
-      <w:pPr>
-        <w:pBdr>
-          <w:top w:val="single" w:sz="18" w:space="1" w:color="E7E6E6" w:themeColor="background2"/>
-          <w:left w:val="single" w:sz="18" w:space="4" w:color="E7E6E6" w:themeColor="background2"/>
-          <w:bottom w:val="single" w:sz="18" w:space="1" w:color="E7E6E6" w:themeColor="background2"/>
-          <w:right w:val="single" w:sz="18" w:space="4" w:color="E7E6E6" w:themeColor="background2"/>
-          <w:between w:val="single" w:sz="18" w:space="1" w:color="E7E6E6" w:themeColor="background2"/>
-          <w:bar w:val="single" w:sz="18" w:color="E7E6E6" w:themeColor="background2"/>
-        </w:pBdr>
-        <w:shd w:val="clear" w:color="auto" w:fill="E7E6E6" w:themeFill="background2"/>
-        <w:tabs>
           <w:tab w:val="left" w:pos="3382"/>
         </w:tabs>
         <w:rPr>
@@ -391,7 +201,7 @@
           <w:sz w:val="24"/>
           <w:szCs w:val="24"/>
         </w:rPr>
-        <w:t>Designed and developed RESTful APIs for mobile and web applications, enhancing data retrieval efficiency by 35%.</w:t>
+        <w:t>Architected and launched large-scale consumer applications on AWS using a microservices architecture, resulting in a 40% improvement in scalability and reliability.</w:t>
       </w:r>
     </w:p>
     <w:p>
@@ -410,7 +220,7 @@
           <w:sz w:val="24"/>
           <w:szCs w:val="24"/>
         </w:rPr>
-        <w:t>Led Agile development processes, prioritizing tasks effectively and communicating progress in a fast-paced environment, achieving a 20% reduction in development cycle times.</w:t>
+        <w:t>Designed and developed RESTful APIs for mobile and web applications, enhancing data retrieval efficiency by 35%.</w:t>
       </w:r>
     </w:p>
     <w:p>
@@ -425,19 +235,11 @@
         </w:rPr>
       </w:pPr>
       <w:r>
-        <w:t xml:space="preserve">Managed </w:t>
-      </w:r>
-      <w:r>
-        <w:t>PostgreSQL</w:t>
-      </w:r>
-      <w:r>
-        <w:t xml:space="preserve"> and </w:t>
-      </w:r>
-      <w:r>
-        <w:t>DynamoDB</w:t>
-      </w:r>
-      <w:r>
-        <w:t xml:space="preserve"> databases, optimizing performance and ensuring data integrity.</w:t>
+        <w:rPr>
+          <w:sz w:val="24"/>
+          <w:szCs w:val="24"/>
+        </w:rPr>
+        <w:t>Led Agile development processes, prioritizing tasks effectively and communicating progress in a fast-paced environment, achieving a 20% reduction in development cycle times.</w:t>
       </w:r>
     </w:p>
     <w:p>
@@ -452,11 +254,19 @@
         </w:rPr>
       </w:pPr>
       <w:r>
-        <w:rPr>
-          <w:sz w:val="24"/>
-          <w:szCs w:val="24"/>
-        </w:rPr>
-        <w:t>Mentored a team of 6 developers, fostering inclusivity and professional growth, and improving team productivity by 25%.</w:t>
+        <w:t xml:space="preserve">Managed </w:t>
+      </w:r>
+      <w:r>
+        <w:t>PostgreSQL</w:t>
+      </w:r>
+      <w:r>
+        <w:t xml:space="preserve"> and </w:t>
+      </w:r>
+      <w:r>
+        <w:t>DynamoDB</w:t>
+      </w:r>
+      <w:r>
+        <w:t xml:space="preserve"> databases, optimizing performance and ensuring data integrity.</w:t>
       </w:r>
     </w:p>
     <w:p>
@@ -475,6 +285,25 @@
           <w:sz w:val="24"/>
           <w:szCs w:val="24"/>
         </w:rPr>
+        <w:t>Mentored a team of 6 developers, fostering inclusivity and professional growth, and improving team productivity by 25%.</w:t>
+      </w:r>
+    </w:p>
+    <w:p>
+      <w:pPr>
+        <w:numPr>
+          <w:ilvl w:val="0"/>
+          <w:numId w:val="12"/>
+        </w:numPr>
+        <w:rPr>
+          <w:sz w:val="24"/>
+          <w:szCs w:val="24"/>
+        </w:rPr>
+      </w:pPr>
+      <w:r>
+        <w:rPr>
+          <w:sz w:val="24"/>
+          <w:szCs w:val="24"/>
+        </w:rPr>
         <w:t>Implemented continuous integration and deployment pipelines, reducing deployment times by 30% and increasing release frequency.</w:t>
       </w:r>
     </w:p>
@@ -497,43 +326,19 @@
         <w:rPr>
           <w:b/>
         </w:rPr>
-        <w:t>INFORMATION TECHNOLOGY INTERNSHIP</w:t>
+        <w:t xml:space="preserve">INFORMATION TECHNOLOGY INTERNSHIP | BAMBANET LTD | </w:t>
       </w:r>
       <w:r>
         <w:rPr>
           <w:b/>
         </w:rPr>
-        <w:t xml:space="preserve"> | </w:t>
+        <w:t>APR</w:t>
       </w:r>
       <w:r>
         <w:rPr>
           <w:b/>
         </w:rPr>
-        <w:t xml:space="preserve">BAMBANET LTD | </w:t>
-      </w:r>
-      <w:r>
-        <w:rPr>
-          <w:b/>
-        </w:rPr>
-        <w:t>APR</w:t>
-      </w:r>
-      <w:r>
-        <w:rPr>
-          <w:b/>
-        </w:rPr>
-        <w:t xml:space="preserve"> 2022</w:t>
-      </w:r>
-      <w:r>
-        <w:rPr>
-          <w:b/>
-        </w:rPr>
-        <w:t xml:space="preserve"> – </w:t>
-      </w:r>
-      <w:r>
-        <w:rPr>
-          <w:b/>
-        </w:rPr>
-        <w:t>AUG 2022</w:t>
+        <w:t xml:space="preserve"> 2022 – AUG 2022</w:t>
       </w:r>
     </w:p>
     <w:p>
@@ -560,23 +365,7 @@
           <w:sz w:val="24"/>
           <w:szCs w:val="24"/>
         </w:rPr>
-        <w:t xml:space="preserve">olutions using </w:t>
-      </w:r>
-      <w:r>
-        <w:rPr>
-          <w:sz w:val="24"/>
-          <w:szCs w:val="24"/>
-        </w:rPr>
-        <w:t xml:space="preserve">javascript, </w:t>
-      </w:r>
-      <w:bookmarkStart w:id="0" w:name="_GoBack"/>
-      <w:bookmarkEnd w:id="0"/>
-      <w:r>
-        <w:rPr>
-          <w:sz w:val="24"/>
-          <w:szCs w:val="24"/>
-        </w:rPr>
-        <w:t>Java</w:t>
+        <w:t>olutions using Java</w:t>
       </w:r>
       <w:r>
         <w:rPr>
@@ -643,7 +432,6 @@
           <w:sz w:val="24"/>
           <w:szCs w:val="24"/>
         </w:rPr>
-        <w:lastRenderedPageBreak/>
         <w:t>Conducted code reviews and technical interviews, assessing candidates' technical skills and contributing to the hiring process.</w:t>
       </w:r>
     </w:p>
@@ -664,6 +452,7 @@
           <w:sz w:val="24"/>
           <w:szCs w:val="24"/>
         </w:rPr>
+        <w:lastRenderedPageBreak/>
         <w:t>Authored and maintained detailed technical documentation, streamlining onboarding and enhancing team knowledge sharing.</w:t>
       </w:r>
     </w:p>
@@ -736,21 +525,7 @@
           <w:sz w:val="24"/>
           <w:szCs w:val="24"/>
         </w:rPr>
-        <w:t xml:space="preserve">Refined a scalable, user-friendly online learning management system using ReactJS, </w:t>
-      </w:r>
-      <w:r>
-        <w:rPr>
-          <w:sz w:val="24"/>
-          <w:szCs w:val="24"/>
-        </w:rPr>
-        <w:t>Django</w:t>
-      </w:r>
-      <w:r>
-        <w:rPr>
-          <w:sz w:val="24"/>
-          <w:szCs w:val="24"/>
-        </w:rPr>
-        <w:t>, and PostgreSQL.</w:t>
+        <w:t>Refined a scalable, user-friendly online learning management system using ReactJS, Java, and PostgreSQL.</w:t>
       </w:r>
     </w:p>
     <w:p>
@@ -846,6 +621,280 @@
         </w:rPr>
         <w:t>Optimized code to enhance page load times by 50%, improving overall user experience and engagement.</w:t>
       </w:r>
+    </w:p>
+    <w:p>
+      <w:pPr>
+        <w:pBdr>
+          <w:top w:val="single" w:sz="18" w:space="1" w:color="E7E6E6" w:themeColor="background2"/>
+          <w:left w:val="single" w:sz="18" w:space="4" w:color="E7E6E6" w:themeColor="background2"/>
+          <w:bottom w:val="single" w:sz="18" w:space="1" w:color="E7E6E6" w:themeColor="background2"/>
+          <w:right w:val="single" w:sz="18" w:space="4" w:color="E7E6E6" w:themeColor="background2"/>
+          <w:between w:val="single" w:sz="18" w:space="1" w:color="E7E6E6" w:themeColor="background2"/>
+          <w:bar w:val="single" w:sz="18" w:color="E7E6E6" w:themeColor="background2"/>
+        </w:pBdr>
+        <w:shd w:val="clear" w:color="auto" w:fill="E7E6E6" w:themeFill="background2"/>
+        <w:tabs>
+          <w:tab w:val="left" w:pos="2612"/>
+          <w:tab w:val="left" w:pos="3399"/>
+        </w:tabs>
+        <w:rPr>
+          <w:b/>
+          <w:sz w:val="24"/>
+          <w:szCs w:val="24"/>
+          <w:lang w:val="en-US"/>
+        </w:rPr>
+      </w:pPr>
+      <w:r>
+        <w:rPr>
+          <w:b/>
+          <w:sz w:val="24"/>
+          <w:szCs w:val="24"/>
+          <w:lang w:val="en-US"/>
+        </w:rPr>
+        <w:t>EDUCATION</w:t>
+      </w:r>
+      <w:r>
+        <w:rPr>
+          <w:b/>
+          <w:sz w:val="24"/>
+          <w:szCs w:val="24"/>
+          <w:lang w:val="en-US"/>
+        </w:rPr>
+        <w:tab/>
+      </w:r>
+      <w:r>
+        <w:rPr>
+          <w:b/>
+          <w:sz w:val="24"/>
+          <w:szCs w:val="24"/>
+          <w:lang w:val="en-US"/>
+        </w:rPr>
+        <w:tab/>
+      </w:r>
+    </w:p>
+    <w:p>
+      <w:pPr>
+        <w:rPr>
+          <w:b/>
+          <w:lang w:val="en-US"/>
+        </w:rPr>
+      </w:pPr>
+      <w:r>
+        <w:rPr>
+          <w:b/>
+          <w:lang w:val="en-US"/>
+        </w:rPr>
+        <w:t>B.S. INFORMATION TECHNOLOGY, DEC 2023</w:t>
+      </w:r>
+    </w:p>
+    <w:p>
+      <w:pPr>
+        <w:pStyle w:val="ListParagraph"/>
+        <w:numPr>
+          <w:ilvl w:val="0"/>
+          <w:numId w:val="1"/>
+        </w:numPr>
+        <w:rPr>
+          <w:sz w:val="24"/>
+          <w:szCs w:val="24"/>
+          <w:lang w:val="en-US"/>
+        </w:rPr>
+      </w:pPr>
+      <w:r>
+        <w:rPr>
+          <w:sz w:val="24"/>
+          <w:szCs w:val="24"/>
+          <w:lang w:val="en-US"/>
+        </w:rPr>
+        <w:t>Masinde Muliro University of Science and Technology</w:t>
+      </w:r>
+    </w:p>
+    <w:p>
+      <w:pPr>
+        <w:rPr>
+          <w:lang w:val="en-US"/>
+        </w:rPr>
+      </w:pPr>
+    </w:p>
+    <w:p>
+      <w:pPr>
+        <w:pBdr>
+          <w:top w:val="single" w:sz="18" w:space="1" w:color="E7E6E6" w:themeColor="background2"/>
+          <w:left w:val="single" w:sz="18" w:space="4" w:color="E7E6E6" w:themeColor="background2"/>
+          <w:bottom w:val="single" w:sz="18" w:space="1" w:color="E7E6E6" w:themeColor="background2"/>
+          <w:right w:val="single" w:sz="18" w:space="4" w:color="E7E6E6" w:themeColor="background2"/>
+          <w:between w:val="single" w:sz="18" w:space="1" w:color="E7E6E6" w:themeColor="background2"/>
+          <w:bar w:val="single" w:sz="18" w:color="E7E6E6" w:themeColor="background2"/>
+        </w:pBdr>
+        <w:shd w:val="clear" w:color="auto" w:fill="E7E6E6" w:themeFill="background2"/>
+        <w:tabs>
+          <w:tab w:val="left" w:pos="2009"/>
+          <w:tab w:val="left" w:pos="3148"/>
+          <w:tab w:val="left" w:pos="3382"/>
+        </w:tabs>
+        <w:rPr>
+          <w:b/>
+          <w:sz w:val="24"/>
+          <w:szCs w:val="24"/>
+          <w:lang w:val="en-US"/>
+        </w:rPr>
+      </w:pPr>
+      <w:r>
+        <w:rPr>
+          <w:b/>
+          <w:sz w:val="24"/>
+          <w:szCs w:val="24"/>
+          <w:lang w:val="en-US"/>
+        </w:rPr>
+        <w:t>TECHNICAL SKILLS</w:t>
+      </w:r>
+      <w:r>
+        <w:rPr>
+          <w:b/>
+          <w:sz w:val="24"/>
+          <w:szCs w:val="24"/>
+          <w:lang w:val="en-US"/>
+        </w:rPr>
+        <w:tab/>
+      </w:r>
+      <w:r>
+        <w:rPr>
+          <w:b/>
+          <w:sz w:val="24"/>
+          <w:szCs w:val="24"/>
+          <w:lang w:val="en-US"/>
+        </w:rPr>
+        <w:tab/>
+      </w:r>
+      <w:r>
+        <w:rPr>
+          <w:b/>
+          <w:sz w:val="24"/>
+          <w:szCs w:val="24"/>
+          <w:lang w:val="en-US"/>
+        </w:rPr>
+        <w:tab/>
+      </w:r>
+    </w:p>
+    <w:p>
+      <w:pPr>
+        <w:rPr>
+          <w:b/>
+          <w:lang w:val="en-US"/>
+        </w:rPr>
+      </w:pPr>
+      <w:r>
+        <w:rPr>
+          <w:b/>
+          <w:lang w:val="en-US"/>
+        </w:rPr>
+        <w:t>LANGUAGES/TOOLS/FRAMEWORK/CONCEPTS</w:t>
+      </w:r>
+    </w:p>
+    <w:p>
+      <w:pPr>
+        <w:pStyle w:val="ListParagraph"/>
+        <w:numPr>
+          <w:ilvl w:val="0"/>
+          <w:numId w:val="1"/>
+        </w:numPr>
+        <w:rPr>
+          <w:sz w:val="24"/>
+          <w:szCs w:val="24"/>
+          <w:lang w:val="en-US"/>
+        </w:rPr>
+      </w:pPr>
+      <w:r>
+        <w:rPr>
+          <w:sz w:val="24"/>
+          <w:szCs w:val="24"/>
+        </w:rPr>
+        <w:t>Javascript, Java</w:t>
+      </w:r>
+      <w:r>
+        <w:rPr>
+          <w:sz w:val="24"/>
+          <w:szCs w:val="24"/>
+        </w:rPr>
+        <w:t xml:space="preserve">, </w:t>
+      </w:r>
+      <w:r>
+        <w:t>Spring Boot</w:t>
+      </w:r>
+      <w:r>
+        <w:rPr>
+          <w:sz w:val="24"/>
+          <w:szCs w:val="24"/>
+        </w:rPr>
+        <w:t>, python</w:t>
+      </w:r>
+      <w:r>
+        <w:rPr>
+          <w:sz w:val="24"/>
+          <w:szCs w:val="24"/>
+        </w:rPr>
+        <w:t>, React.js, Django</w:t>
+      </w:r>
+      <w:r>
+        <w:rPr>
+          <w:sz w:val="24"/>
+          <w:szCs w:val="24"/>
+        </w:rPr>
+        <w:t>, TaiwindCSS, Agile</w:t>
+      </w:r>
+    </w:p>
+    <w:p>
+      <w:pPr>
+        <w:pStyle w:val="ListParagraph"/>
+        <w:numPr>
+          <w:ilvl w:val="0"/>
+          <w:numId w:val="1"/>
+        </w:numPr>
+        <w:rPr>
+          <w:sz w:val="24"/>
+          <w:szCs w:val="24"/>
+          <w:lang w:val="en-US"/>
+        </w:rPr>
+      </w:pPr>
+      <w:r>
+        <w:rPr>
+          <w:sz w:val="24"/>
+          <w:szCs w:val="24"/>
+          <w:lang w:val="en-US"/>
+        </w:rPr>
+        <w:t>AWS, MySQL, PostgreSQL</w:t>
+      </w:r>
+      <w:r>
+        <w:rPr>
+          <w:sz w:val="24"/>
+          <w:szCs w:val="24"/>
+          <w:lang w:val="en-US"/>
+        </w:rPr>
+        <w:t>.</w:t>
+      </w:r>
+    </w:p>
+    <w:p>
+      <w:pPr>
+        <w:pStyle w:val="ListParagraph"/>
+        <w:numPr>
+          <w:ilvl w:val="0"/>
+          <w:numId w:val="1"/>
+        </w:numPr>
+        <w:rPr>
+          <w:sz w:val="24"/>
+          <w:szCs w:val="24"/>
+          <w:lang w:val="en-US"/>
+        </w:rPr>
+      </w:pPr>
+      <w:r>
+        <w:rPr>
+          <w:sz w:val="24"/>
+          <w:szCs w:val="24"/>
+        </w:rPr>
+        <w:t>RESTful API Development, Microservices Architecture, Security Practices, Version Control (Git)</w:t>
+      </w:r>
+      <w:bookmarkStart w:id="0" w:name="_GoBack"/>
+      <w:bookmarkEnd w:id="0"/>
     </w:p>
     <w:sectPr>
       <w:pgSz w:w="11906" w:h="16838"/>
@@ -3028,7 +3077,7 @@
   <w:style w:type="paragraph" w:default="1" w:styleId="Normal">
     <w:name w:val="Normal"/>
     <w:qFormat/>
-    <w:rsid w:val="00793C13"/>
+    <w:rsid w:val="00806C32"/>
   </w:style>
   <w:style w:type="character" w:default="1" w:styleId="DefaultParagraphFont">
     <w:name w:val="Default Paragraph Font"/>
@@ -3392,7 +3441,7 @@
 </file>
 
 <file path=customXml/itemProps1.xml><?xml version="1.0" encoding="utf-8"?>
-<ds:datastoreItem xmlns:ds="http://schemas.openxmlformats.org/officeDocument/2006/customXml" ds:itemID="{38908561-AB52-4004-BE6C-5648254C0D64}">
+<ds:datastoreItem xmlns:ds="http://schemas.openxmlformats.org/officeDocument/2006/customXml" ds:itemID="{F8FAE9FF-02C4-4D2B-87BC-2179052FF90B}">
   <ds:schemaRefs>
     <ds:schemaRef ds:uri="http://schemas.openxmlformats.org/officeDocument/2006/bibliography"/>
   </ds:schemaRefs>

</xml_diff>

<commit_message>
Up todate resume as per 4th July 2024
</commit_message>
<xml_diff>
--- a/resume_Jarvis.docx
+++ b/resume_Jarvis.docx
@@ -121,9 +121,25 @@
         <w:rPr>
           <w:sz w:val="24"/>
           <w:szCs w:val="24"/>
-          <w:lang w:val="en-US"/>
-        </w:rPr>
-        <w:t>Experienced Full-Stack Developer specializing in AWS and microservices architecture. Expertise in developing efficient RESTful APIs, managing databases, and leading Agile development to optimize performance and reduce cycle times. Proven ability to mentor teams and implement CI/CD pipelines for enhanced productivity and faster deployment. Skilled in modern technologies like Django, ReactJS, and AWS for high-performance, scalable solutions.</w:t>
+        </w:rPr>
+        <w:t>Experienced Full-Stack Developer specializing in RESTful APIs and microservices architecture. Expertise in developing efficient APIs, managing databases, and leading Agile development to optimize performance and reduce cycle times. Proven ability to mentor teams and implement CI/CD pipelines for enhanced productivity and faster deployment. Skilled in modern technologies like spring boot, Django, ReactJS, and AWS for high-</w:t>
+      </w:r>
+      <w:r>
+        <w:rPr>
+          <w:sz w:val="24"/>
+          <w:szCs w:val="24"/>
+        </w:rPr>
+        <w:t>performance, scalable solutions</w:t>
+      </w:r>
+      <w:bookmarkStart w:id="0" w:name="_GoBack"/>
+      <w:bookmarkEnd w:id="0"/>
+      <w:r>
+        <w:rPr>
+          <w:sz w:val="24"/>
+          <w:szCs w:val="24"/>
+          <w:lang w:val="en-US"/>
+        </w:rPr>
+        <w:t>.</w:t>
       </w:r>
     </w:p>
     <w:p>
@@ -893,8 +909,6 @@
         </w:rPr>
         <w:t>RESTful API Development, Microservices Architecture, Security Practices, Version Control (Git)</w:t>
       </w:r>
-      <w:bookmarkStart w:id="0" w:name="_GoBack"/>
-      <w:bookmarkEnd w:id="0"/>
     </w:p>
     <w:sectPr>
       <w:pgSz w:w="11906" w:h="16838"/>
@@ -3082,7 +3096,6 @@
   <w:style w:type="character" w:default="1" w:styleId="DefaultParagraphFont">
     <w:name w:val="Default Paragraph Font"/>
     <w:uiPriority w:val="1"/>
-    <w:semiHidden/>
     <w:unhideWhenUsed/>
   </w:style>
   <w:style w:type="table" w:default="1" w:styleId="TableNormal">
@@ -3441,7 +3454,7 @@
 </file>
 
 <file path=customXml/itemProps1.xml><?xml version="1.0" encoding="utf-8"?>
-<ds:datastoreItem xmlns:ds="http://schemas.openxmlformats.org/officeDocument/2006/customXml" ds:itemID="{F8FAE9FF-02C4-4D2B-87BC-2179052FF90B}">
+<ds:datastoreItem xmlns:ds="http://schemas.openxmlformats.org/officeDocument/2006/customXml" ds:itemID="{F7A785D3-CA49-4D4B-B517-EB0A70E74EC6}">
   <ds:schemaRefs>
     <ds:schemaRef ds:uri="http://schemas.openxmlformats.org/officeDocument/2006/bibliography"/>
   </ds:schemaRefs>

</xml_diff>

<commit_message>
Up todate resume as per 24th July 2024
</commit_message>
<xml_diff>
--- a/resume_Jarvis.docx
+++ b/resume_Jarvis.docx
@@ -122,7 +122,51 @@
           <w:sz w:val="24"/>
           <w:szCs w:val="24"/>
         </w:rPr>
-        <w:t>Experienced Full-Stack Developer specializing in RESTful APIs and microservices architecture. Expertise in developing efficient APIs, managing databases, and leading Agile development to optimize performance and reduce cycle times. Proven ability to mentor teams and implement CI/CD pipelines for enhanced productivity and faster deployment. Skilled in modern technologies like spring boot, Django, ReactJS, and AWS for high-</w:t>
+        <w:t xml:space="preserve">Experienced Full-Stack Developer specializing in RESTful APIs and microservices architecture. Expertise in developing efficient APIs, managing databases, and leading Agile development to optimize performance and reduce cycle </w:t>
+      </w:r>
+      <w:r>
+        <w:rPr>
+          <w:sz w:val="24"/>
+          <w:szCs w:val="24"/>
+        </w:rPr>
+        <w:t xml:space="preserve">times. Proven ability to mentor. </w:t>
+      </w:r>
+      <w:bookmarkStart w:id="0" w:name="_GoBack"/>
+      <w:bookmarkEnd w:id="0"/>
+      <w:r>
+        <w:rPr>
+          <w:sz w:val="24"/>
+          <w:szCs w:val="24"/>
+        </w:rPr>
+        <w:t xml:space="preserve">Skilled in modern technologies like spring boot, Django, </w:t>
+      </w:r>
+      <w:r>
+        <w:rPr>
+          <w:sz w:val="24"/>
+          <w:szCs w:val="24"/>
+        </w:rPr>
+        <w:t>and</w:t>
+      </w:r>
+      <w:r>
+        <w:rPr>
+          <w:sz w:val="24"/>
+          <w:szCs w:val="24"/>
+        </w:rPr>
+        <w:t xml:space="preserve"> </w:t>
+      </w:r>
+      <w:r>
+        <w:rPr>
+          <w:sz w:val="24"/>
+          <w:szCs w:val="24"/>
+        </w:rPr>
+        <w:t>ReactJS</w:t>
+      </w:r>
+      <w:r>
+        <w:rPr>
+          <w:sz w:val="24"/>
+          <w:szCs w:val="24"/>
+        </w:rPr>
+        <w:t xml:space="preserve"> for high-</w:t>
       </w:r>
       <w:r>
         <w:rPr>
@@ -215,7 +259,7 @@
           <w:sz w:val="24"/>
           <w:szCs w:val="24"/>
         </w:rPr>
-        <w:t>Architected and launched large-scale consumer applications on AWS using a microservices architecture, resulting in a 40% improvement in scalability and reliability.</w:t>
+        <w:t>Designed and developed RESTful APIs for mobile and web applications, enhancing data retrieval efficiency by 35%.</w:t>
       </w:r>
     </w:p>
     <w:p>
@@ -234,7 +278,7 @@
           <w:sz w:val="24"/>
           <w:szCs w:val="24"/>
         </w:rPr>
-        <w:t>Designed and developed RESTful APIs for mobile and web applications, enhancing data retrieval efficiency by 35%.</w:t>
+        <w:t>Led Agile development processes, prioritizing tasks effectively and communicating progress in a fast-paced environment, achieving a 20% reduction in development cycle times.</w:t>
       </w:r>
     </w:p>
     <w:p>
@@ -249,11 +293,22 @@
         </w:rPr>
       </w:pPr>
       <w:r>
-        <w:rPr>
-          <w:sz w:val="24"/>
-          <w:szCs w:val="24"/>
-        </w:rPr>
-        <w:t>Led Agile development processes, prioritizing tasks effectively and communicating progress in a fast-paced environment, achieving a 20% reduction in development cycle times.</w:t>
+        <w:t xml:space="preserve">Managed </w:t>
+      </w:r>
+      <w:r>
+        <w:t>PostgreSQL</w:t>
+      </w:r>
+      <w:r>
+        <w:t xml:space="preserve"> and </w:t>
+      </w:r>
+      <w:r>
+        <w:t>mongo</w:t>
+      </w:r>
+      <w:r>
+        <w:t>DB</w:t>
+      </w:r>
+      <w:r>
+        <w:t xml:space="preserve"> databases, optimizing performance and ensuring data integrity.</w:t>
       </w:r>
     </w:p>
     <w:p>
@@ -268,19 +323,11 @@
         </w:rPr>
       </w:pPr>
       <w:r>
-        <w:t xml:space="preserve">Managed </w:t>
-      </w:r>
-      <w:r>
-        <w:t>PostgreSQL</w:t>
-      </w:r>
-      <w:r>
-        <w:t xml:space="preserve"> and </w:t>
-      </w:r>
-      <w:r>
-        <w:t>DynamoDB</w:t>
-      </w:r>
-      <w:r>
-        <w:t xml:space="preserve"> databases, optimizing performance and ensuring data integrity.</w:t>
+        <w:rPr>
+          <w:sz w:val="24"/>
+          <w:szCs w:val="24"/>
+        </w:rPr>
+        <w:t>Mentored a team of 6 developers, fostering inclusivity and professional growth, and improving team productivity by 25%.</w:t>
       </w:r>
     </w:p>
     <w:p>
@@ -299,7 +346,7 @@
           <w:sz w:val="24"/>
           <w:szCs w:val="24"/>
         </w:rPr>
-        <w:t>Mentored a team of 6 developers, fostering inclusivity and professional growth, and improving team productivity by 25%.</w:t>
+        <w:t>Applied and enhanced skills in Django, Python, PostgreSQL, RESTful APIs, and React stacks.</w:t>
       </w:r>
     </w:p>
     <w:p>
@@ -466,7 +513,6 @@
           <w:sz w:val="24"/>
           <w:szCs w:val="24"/>
         </w:rPr>
-        <w:lastRenderedPageBreak/>
         <w:t>Authored and maintained detailed technical documentation, streamlining onboarding and enhancing team knowledge sharing.</w:t>
       </w:r>
     </w:p>
@@ -504,6 +550,7 @@
           <w:szCs w:val="24"/>
           <w:lang w:val="en-US"/>
         </w:rPr>
+        <w:lastRenderedPageBreak/>
         <w:t>PERSONAL PROJECTS</w:t>
       </w:r>
     </w:p>
@@ -580,6 +627,119 @@
           <w:szCs w:val="24"/>
         </w:rPr>
         <w:t>Engineered user dashboards, increasing student engagement by 30% through personalized learning paths and real-time progress tracking.</w:t>
+      </w:r>
+    </w:p>
+    <w:p>
+      <w:pPr>
+        <w:rPr>
+          <w:b/>
+          <w:sz w:val="24"/>
+          <w:szCs w:val="24"/>
+        </w:rPr>
+      </w:pPr>
+      <w:r>
+        <w:rPr>
+          <w:b/>
+          <w:sz w:val="24"/>
+          <w:szCs w:val="24"/>
+        </w:rPr>
+        <w:t xml:space="preserve">LAKESIDE </w:t>
+      </w:r>
+      <w:r>
+        <w:rPr>
+          <w:b/>
+          <w:sz w:val="24"/>
+          <w:szCs w:val="24"/>
+        </w:rPr>
+        <w:t>HOTEL BOOKING MANAGEMENT SYSTEM</w:t>
+      </w:r>
+    </w:p>
+    <w:p>
+      <w:pPr>
+        <w:pStyle w:val="ListParagraph"/>
+        <w:numPr>
+          <w:ilvl w:val="0"/>
+          <w:numId w:val="15"/>
+        </w:numPr>
+        <w:rPr>
+          <w:sz w:val="24"/>
+          <w:szCs w:val="24"/>
+        </w:rPr>
+      </w:pPr>
+      <w:r>
+        <w:rPr>
+          <w:sz w:val="24"/>
+          <w:szCs w:val="24"/>
+        </w:rPr>
+        <w:t xml:space="preserve">Developed a state-of-the-art hotel booking management system using Bootstrap, Spring Boot, Java, </w:t>
+      </w:r>
+      <w:r>
+        <w:rPr>
+          <w:sz w:val="24"/>
+          <w:szCs w:val="24"/>
+        </w:rPr>
+        <w:t>M</w:t>
+      </w:r>
+      <w:r>
+        <w:rPr>
+          <w:sz w:val="24"/>
+          <w:szCs w:val="24"/>
+        </w:rPr>
+        <w:t>y</w:t>
+      </w:r>
+      <w:r>
+        <w:rPr>
+          <w:sz w:val="24"/>
+          <w:szCs w:val="24"/>
+        </w:rPr>
+        <w:t>SQL, and React.</w:t>
+      </w:r>
+    </w:p>
+    <w:p>
+      <w:pPr>
+        <w:pStyle w:val="ListParagraph"/>
+        <w:numPr>
+          <w:ilvl w:val="0"/>
+          <w:numId w:val="15"/>
+        </w:numPr>
+        <w:rPr>
+          <w:sz w:val="24"/>
+          <w:szCs w:val="24"/>
+        </w:rPr>
+      </w:pPr>
+      <w:r>
+        <w:rPr>
+          <w:sz w:val="24"/>
+          <w:szCs w:val="24"/>
+        </w:rPr>
+        <w:t>Implemented advanced security features for authentication, ensuring robust data prote</w:t>
+      </w:r>
+      <w:r>
+        <w:rPr>
+          <w:sz w:val="24"/>
+          <w:szCs w:val="24"/>
+        </w:rPr>
+        <w:t>ction and secure user access.</w:t>
+      </w:r>
+    </w:p>
+    <w:p>
+      <w:pPr>
+        <w:pStyle w:val="ListParagraph"/>
+        <w:numPr>
+          <w:ilvl w:val="0"/>
+          <w:numId w:val="15"/>
+        </w:numPr>
+        <w:rPr>
+          <w:sz w:val="24"/>
+          <w:szCs w:val="24"/>
+        </w:rPr>
+      </w:pPr>
+      <w:r>
+        <w:rPr>
+          <w:sz w:val="24"/>
+          <w:szCs w:val="24"/>
+        </w:rPr>
+        <w:t>Designed an intuitive user interface, resulting in a seamless and efficient booking experience for customers.</w:t>
       </w:r>
     </w:p>
     <w:p>
@@ -810,7 +970,7 @@
         <w:pStyle w:val="NormalWeb"/>
         <w:numPr>
           <w:ilvl w:val="0"/>
-          <w:numId w:val="14"/>
+          <w:numId w:val="1"/>
         </w:numPr>
         <w:spacing w:before="240" w:beforeAutospacing="0" w:after="0" w:afterAutospacing="0"/>
         <w:textAlignment w:val="baseline"/>
@@ -853,15 +1013,22 @@
         </w:rPr>
         <w:t>Javascript, python, TaiwindCSS</w:t>
       </w:r>
+      <w:r>
+        <w:rPr>
+          <w:rFonts w:ascii="Calibri" w:hAnsi="Calibri" w:cs="Calibri"/>
+          <w:color w:val="000000"/>
+        </w:rPr>
+        <w:t xml:space="preserve"> </w:t>
+      </w:r>
     </w:p>
     <w:p>
       <w:pPr>
         <w:pStyle w:val="NormalWeb"/>
         <w:numPr>
           <w:ilvl w:val="0"/>
-          <w:numId w:val="14"/>
+          <w:numId w:val="1"/>
         </w:numPr>
-        <w:spacing w:before="0" w:beforeAutospacing="0" w:after="240" w:afterAutospacing="0"/>
+        <w:spacing w:before="240" w:beforeAutospacing="0" w:after="0" w:afterAutospacing="0"/>
         <w:textAlignment w:val="baseline"/>
         <w:rPr>
           <w:rFonts w:ascii="Calibri" w:hAnsi="Calibri" w:cs="Calibri"/>
@@ -875,7 +1042,14 @@
           <w:rFonts w:ascii="Calibri" w:hAnsi="Calibri" w:cs="Calibri"/>
           <w:color w:val="000000"/>
         </w:rPr>
-        <w:t>AWS, MySQL, PostgreSQL, MongoDB</w:t>
+        <w:t xml:space="preserve">AWS, </w:t>
+      </w:r>
+      <w:r>
+        <w:rPr>
+          <w:rFonts w:ascii="Calibri" w:hAnsi="Calibri" w:cs="Calibri"/>
+          <w:color w:val="000000"/>
+        </w:rPr>
+        <w:t>MySQL, PostgreSQL, MongoDB</w:t>
       </w:r>
     </w:p>
     <w:p>
@@ -883,9 +1057,9 @@
         <w:pStyle w:val="NormalWeb"/>
         <w:numPr>
           <w:ilvl w:val="0"/>
-          <w:numId w:val="14"/>
+          <w:numId w:val="1"/>
         </w:numPr>
-        <w:spacing w:before="240" w:beforeAutospacing="0" w:after="0" w:afterAutospacing="0"/>
+        <w:spacing w:before="0" w:beforeAutospacing="0" w:after="240" w:afterAutospacing="0"/>
         <w:textAlignment w:val="baseline"/>
         <w:rPr>
           <w:rFonts w:ascii="Calibri" w:hAnsi="Calibri" w:cs="Calibri"/>
@@ -899,10 +1073,22 @@
           <w:rFonts w:ascii="Calibri" w:hAnsi="Calibri" w:cs="Calibri"/>
           <w:color w:val="000000"/>
         </w:rPr>
-        <w:t>RESTful API, Microservices, Git, CI/CD, Docker, kubernetes, Agile</w:t>
-      </w:r>
-      <w:bookmarkStart w:id="0" w:name="_GoBack"/>
-      <w:bookmarkEnd w:id="0"/>
+        <w:t>RESTful API, Mic</w:t>
+      </w:r>
+      <w:r>
+        <w:rPr>
+          <w:rFonts w:ascii="Calibri" w:hAnsi="Calibri" w:cs="Calibri"/>
+          <w:color w:val="000000"/>
+        </w:rPr>
+        <w:t>roservices, Git, CI/CD, Docker</w:t>
+      </w:r>
+      <w:r>
+        <w:rPr>
+          <w:rFonts w:ascii="Calibri" w:hAnsi="Calibri" w:cs="Calibri"/>
+          <w:color w:val="000000"/>
+        </w:rPr>
+        <w:t>, Agile</w:t>
+      </w:r>
     </w:p>
     <w:sectPr>
       <w:pgSz w:w="11906" w:h="16838"/>
@@ -1642,7 +1828,7 @@
   <w:abstractNum w:abstractNumId="5" w15:restartNumberingAfterBreak="0">
     <w:nsid w:val="184710CB"/>
     <w:multiLevelType w:val="hybridMultilevel"/>
-    <w:tmpl w:val="0002A52C"/>
+    <w:tmpl w:val="C37E2EC4"/>
     <w:lvl w:ilvl="0" w:tplc="08090001">
       <w:start w:val="1"/>
       <w:numFmt w:val="bullet"/>
@@ -1753,6 +1939,119 @@
     </w:lvl>
   </w:abstractNum>
   <w:abstractNum w:abstractNumId="6" w15:restartNumberingAfterBreak="0">
+    <w:nsid w:val="2C811F87"/>
+    <w:multiLevelType w:val="hybridMultilevel"/>
+    <w:tmpl w:val="4810EDB0"/>
+    <w:lvl w:ilvl="0" w:tplc="08090001">
+      <w:start w:val="1"/>
+      <w:numFmt w:val="bullet"/>
+      <w:lvlText w:val=""/>
+      <w:lvlJc w:val="left"/>
+      <w:pPr>
+        <w:ind w:left="720" w:hanging="360"/>
+      </w:pPr>
+      <w:rPr>
+        <w:rFonts w:ascii="Symbol" w:hAnsi="Symbol" w:hint="default"/>
+      </w:rPr>
+    </w:lvl>
+    <w:lvl w:ilvl="1" w:tplc="08090003" w:tentative="1">
+      <w:start w:val="1"/>
+      <w:numFmt w:val="bullet"/>
+      <w:lvlText w:val="o"/>
+      <w:lvlJc w:val="left"/>
+      <w:pPr>
+        <w:ind w:left="1440" w:hanging="360"/>
+      </w:pPr>
+      <w:rPr>
+        <w:rFonts w:ascii="Courier New" w:hAnsi="Courier New" w:cs="Courier New" w:hint="default"/>
+      </w:rPr>
+    </w:lvl>
+    <w:lvl w:ilvl="2" w:tplc="08090005" w:tentative="1">
+      <w:start w:val="1"/>
+      <w:numFmt w:val="bullet"/>
+      <w:lvlText w:val=""/>
+      <w:lvlJc w:val="left"/>
+      <w:pPr>
+        <w:ind w:left="2160" w:hanging="360"/>
+      </w:pPr>
+      <w:rPr>
+        <w:rFonts w:ascii="Wingdings" w:hAnsi="Wingdings" w:hint="default"/>
+      </w:rPr>
+    </w:lvl>
+    <w:lvl w:ilvl="3" w:tplc="08090001" w:tentative="1">
+      <w:start w:val="1"/>
+      <w:numFmt w:val="bullet"/>
+      <w:lvlText w:val=""/>
+      <w:lvlJc w:val="left"/>
+      <w:pPr>
+        <w:ind w:left="2880" w:hanging="360"/>
+      </w:pPr>
+      <w:rPr>
+        <w:rFonts w:ascii="Symbol" w:hAnsi="Symbol" w:hint="default"/>
+      </w:rPr>
+    </w:lvl>
+    <w:lvl w:ilvl="4" w:tplc="08090003" w:tentative="1">
+      <w:start w:val="1"/>
+      <w:numFmt w:val="bullet"/>
+      <w:lvlText w:val="o"/>
+      <w:lvlJc w:val="left"/>
+      <w:pPr>
+        <w:ind w:left="3600" w:hanging="360"/>
+      </w:pPr>
+      <w:rPr>
+        <w:rFonts w:ascii="Courier New" w:hAnsi="Courier New" w:cs="Courier New" w:hint="default"/>
+      </w:rPr>
+    </w:lvl>
+    <w:lvl w:ilvl="5" w:tplc="08090005" w:tentative="1">
+      <w:start w:val="1"/>
+      <w:numFmt w:val="bullet"/>
+      <w:lvlText w:val=""/>
+      <w:lvlJc w:val="left"/>
+      <w:pPr>
+        <w:ind w:left="4320" w:hanging="360"/>
+      </w:pPr>
+      <w:rPr>
+        <w:rFonts w:ascii="Wingdings" w:hAnsi="Wingdings" w:hint="default"/>
+      </w:rPr>
+    </w:lvl>
+    <w:lvl w:ilvl="6" w:tplc="08090001" w:tentative="1">
+      <w:start w:val="1"/>
+      <w:numFmt w:val="bullet"/>
+      <w:lvlText w:val=""/>
+      <w:lvlJc w:val="left"/>
+      <w:pPr>
+        <w:ind w:left="5040" w:hanging="360"/>
+      </w:pPr>
+      <w:rPr>
+        <w:rFonts w:ascii="Symbol" w:hAnsi="Symbol" w:hint="default"/>
+      </w:rPr>
+    </w:lvl>
+    <w:lvl w:ilvl="7" w:tplc="08090003" w:tentative="1">
+      <w:start w:val="1"/>
+      <w:numFmt w:val="bullet"/>
+      <w:lvlText w:val="o"/>
+      <w:lvlJc w:val="left"/>
+      <w:pPr>
+        <w:ind w:left="5760" w:hanging="360"/>
+      </w:pPr>
+      <w:rPr>
+        <w:rFonts w:ascii="Courier New" w:hAnsi="Courier New" w:cs="Courier New" w:hint="default"/>
+      </w:rPr>
+    </w:lvl>
+    <w:lvl w:ilvl="8" w:tplc="08090005" w:tentative="1">
+      <w:start w:val="1"/>
+      <w:numFmt w:val="bullet"/>
+      <w:lvlText w:val=""/>
+      <w:lvlJc w:val="left"/>
+      <w:pPr>
+        <w:ind w:left="6480" w:hanging="360"/>
+      </w:pPr>
+      <w:rPr>
+        <w:rFonts w:ascii="Wingdings" w:hAnsi="Wingdings" w:hint="default"/>
+      </w:rPr>
+    </w:lvl>
+  </w:abstractNum>
+  <w:abstractNum w:abstractNumId="7" w15:restartNumberingAfterBreak="0">
     <w:nsid w:val="46696164"/>
     <w:multiLevelType w:val="multilevel"/>
     <w:tmpl w:val="10ACE2E8"/>
@@ -1901,7 +2200,7 @@
       </w:rPr>
     </w:lvl>
   </w:abstractNum>
-  <w:abstractNum w:abstractNumId="7" w15:restartNumberingAfterBreak="0">
+  <w:abstractNum w:abstractNumId="8" w15:restartNumberingAfterBreak="0">
     <w:nsid w:val="46BE17FE"/>
     <w:multiLevelType w:val="multilevel"/>
     <w:tmpl w:val="5FA6BADA"/>
@@ -2050,7 +2349,7 @@
       </w:rPr>
     </w:lvl>
   </w:abstractNum>
-  <w:abstractNum w:abstractNumId="8" w15:restartNumberingAfterBreak="0">
+  <w:abstractNum w:abstractNumId="9" w15:restartNumberingAfterBreak="0">
     <w:nsid w:val="5E813975"/>
     <w:multiLevelType w:val="hybridMultilevel"/>
     <w:tmpl w:val="B6F6A26C"/>
@@ -2162,7 +2461,7 @@
       </w:rPr>
     </w:lvl>
   </w:abstractNum>
-  <w:abstractNum w:abstractNumId="9" w15:restartNumberingAfterBreak="0">
+  <w:abstractNum w:abstractNumId="10" w15:restartNumberingAfterBreak="0">
     <w:nsid w:val="5FB030DF"/>
     <w:multiLevelType w:val="hybridMultilevel"/>
     <w:tmpl w:val="35C42444"/>
@@ -2275,7 +2574,7 @@
       </w:rPr>
     </w:lvl>
   </w:abstractNum>
-  <w:abstractNum w:abstractNumId="10" w15:restartNumberingAfterBreak="0">
+  <w:abstractNum w:abstractNumId="11" w15:restartNumberingAfterBreak="0">
     <w:nsid w:val="61622787"/>
     <w:multiLevelType w:val="multilevel"/>
     <w:tmpl w:val="1CCAE25E"/>
@@ -2424,7 +2723,7 @@
       </w:rPr>
     </w:lvl>
   </w:abstractNum>
-  <w:abstractNum w:abstractNumId="11" w15:restartNumberingAfterBreak="0">
+  <w:abstractNum w:abstractNumId="12" w15:restartNumberingAfterBreak="0">
     <w:nsid w:val="62651B79"/>
     <w:multiLevelType w:val="hybridMultilevel"/>
     <w:tmpl w:val="464C5768"/>
@@ -2537,7 +2836,7 @@
       </w:rPr>
     </w:lvl>
   </w:abstractNum>
-  <w:abstractNum w:abstractNumId="12" w15:restartNumberingAfterBreak="0">
+  <w:abstractNum w:abstractNumId="13" w15:restartNumberingAfterBreak="0">
     <w:nsid w:val="73A30193"/>
     <w:multiLevelType w:val="multilevel"/>
     <w:tmpl w:val="4C5A773E"/>
@@ -2686,7 +2985,7 @@
       </w:rPr>
     </w:lvl>
   </w:abstractNum>
-  <w:abstractNum w:abstractNumId="13" w15:restartNumberingAfterBreak="0">
+  <w:abstractNum w:abstractNumId="14" w15:restartNumberingAfterBreak="0">
     <w:nsid w:val="78B50B31"/>
     <w:multiLevelType w:val="hybridMultilevel"/>
     <w:tmpl w:val="3536AE50"/>
@@ -2803,7 +3102,7 @@
     <w:abstractNumId w:val="5"/>
   </w:num>
   <w:num w:numId="2">
-    <w:abstractNumId w:val="11"/>
+    <w:abstractNumId w:val="12"/>
   </w:num>
   <w:num w:numId="3">
     <w:abstractNumId w:val="3"/>
@@ -2812,34 +3111,37 @@
     <w:abstractNumId w:val="0"/>
   </w:num>
   <w:num w:numId="5">
-    <w:abstractNumId w:val="9"/>
+    <w:abstractNumId w:val="10"/>
   </w:num>
   <w:num w:numId="6">
-    <w:abstractNumId w:val="13"/>
+    <w:abstractNumId w:val="14"/>
   </w:num>
   <w:num w:numId="7">
-    <w:abstractNumId w:val="8"/>
+    <w:abstractNumId w:val="9"/>
   </w:num>
   <w:num w:numId="8">
     <w:abstractNumId w:val="1"/>
   </w:num>
   <w:num w:numId="9">
-    <w:abstractNumId w:val="6"/>
+    <w:abstractNumId w:val="7"/>
   </w:num>
   <w:num w:numId="10">
-    <w:abstractNumId w:val="10"/>
+    <w:abstractNumId w:val="11"/>
   </w:num>
   <w:num w:numId="11">
-    <w:abstractNumId w:val="12"/>
+    <w:abstractNumId w:val="13"/>
   </w:num>
   <w:num w:numId="12">
-    <w:abstractNumId w:val="7"/>
+    <w:abstractNumId w:val="8"/>
   </w:num>
   <w:num w:numId="13">
     <w:abstractNumId w:val="4"/>
   </w:num>
   <w:num w:numId="14">
     <w:abstractNumId w:val="2"/>
+  </w:num>
+  <w:num w:numId="15">
+    <w:abstractNumId w:val="6"/>
   </w:num>
 </w:numbering>
 </file>
@@ -3616,7 +3918,7 @@
 </file>
 
 <file path=customXml/itemProps1.xml><?xml version="1.0" encoding="utf-8"?>
-<ds:datastoreItem xmlns:ds="http://schemas.openxmlformats.org/officeDocument/2006/customXml" ds:itemID="{3354E76E-647D-45AD-A004-8B7D32F996E4}">
+<ds:datastoreItem xmlns:ds="http://schemas.openxmlformats.org/officeDocument/2006/customXml" ds:itemID="{AAB404F9-85FF-4B62-8AB0-EB9866995921}">
   <ds:schemaRefs>
     <ds:schemaRef ds:uri="http://schemas.openxmlformats.org/officeDocument/2006/bibliography"/>
   </ds:schemaRefs>

</xml_diff>